<commit_message>
Oppdatert kildeliste for sak 4
</commit_message>
<xml_diff>
--- a/kilder_komdesign.docx
+++ b/kilder_komdesign.docx
@@ -157,6 +157,11 @@
       </w:r>
     </w:p>
     <w:p>
+      <w:pPr>
+        <w:rPr>
+          <w:noProof/>
+        </w:rPr>
+      </w:pPr>
       <w:r>
         <w:lastRenderedPageBreak/>
         <w:drawing>
@@ -200,6 +205,40 @@
           <w:noProof/>
         </w:rPr>
         <w:t xml:space="preserve"> </w:t>
+      </w:r>
+    </w:p>
+    <w:p>
+      <w:pPr>
+        <w:rPr>
+          <w:noProof/>
+        </w:rPr>
+      </w:pPr>
+    </w:p>
+    <w:p>
+      <w:pPr>
+        <w:rPr>
+          <w:noProof/>
+        </w:rPr>
+      </w:pPr>
+    </w:p>
+    <w:p>
+      <w:pPr>
+        <w:pStyle w:val="Overskrift2"/>
+        <w:rPr>
+          <w:noProof/>
+        </w:rPr>
+      </w:pPr>
+      <w:r>
+        <w:rPr>
+          <w:noProof/>
+        </w:rPr>
+        <w:t>Bildegenerering (med Google Gemini)</w:t>
+      </w:r>
+    </w:p>
+    <w:p/>
+    <w:p>
+      <w:r>
+        <w:t>Alle bildene i artikkelen er generert med kunstig intelligens.</w:t>
       </w:r>
     </w:p>
     <w:sectPr>

</xml_diff>